<commit_message>
feat: Updated PROG1085 Module 5 A5-2
</commit_message>
<xml_diff>
--- a/Courses/PROG1085 - Structured Project IV/Modules/Module 5 - ASPNET Core/Assignments/A5-2_Create_an_ASPNET_Core_App.docx
+++ b/Courses/PROG1085 - Structured Project IV/Modules/Module 5 - ASPNET Core/Assignments/A5-2_Create_an_ASPNET_Core_App.docx
@@ -1,6 +1,6 @@
 
 <file path=word/document.xml><?xml version="1.0" encoding="utf-8"?>
-<w:document xmlns:wpc="http://schemas.microsoft.com/office/word/2010/wordprocessingCanvas" xmlns:cx="http://schemas.microsoft.com/office/drawing/2014/chartex" xmlns:cx1="http://schemas.microsoft.com/office/drawing/2015/9/8/chartex" xmlns:cx2="http://schemas.microsoft.com/office/drawing/2015/10/21/chartex" xmlns:cx3="http://schemas.microsoft.com/office/drawing/2016/5/9/chartex" xmlns:cx4="http://schemas.microsoft.com/office/drawing/2016/5/10/chartex" xmlns:cx5="http://schemas.microsoft.com/office/drawing/2016/5/11/chartex" xmlns:cx6="http://schemas.microsoft.com/office/drawing/2016/5/12/chartex" xmlns:cx7="http://schemas.microsoft.com/office/drawing/2016/5/13/chartex" xmlns:cx8="http://schemas.microsoft.com/office/drawing/2016/5/14/chartex" xmlns:mc="http://schemas.openxmlformats.org/markup-compatibility/2006" xmlns:aink="http://schemas.microsoft.com/office/drawing/2016/ink" xmlns:am3d="http://schemas.microsoft.com/office/drawing/2017/model3d" xmlns:o="urn:schemas-microsoft-com:office:office" xmlns:oel="http://schemas.microsoft.com/office/2019/extlst" xmlns:r="http://schemas.openxmlformats.org/officeDocument/2006/relationships" xmlns:m="http://schemas.openxmlformats.org/officeDocument/2006/math" xmlns:v="urn:schemas-microsoft-com:vml" xmlns:wp14="http://schemas.microsoft.com/office/word/2010/wordprocessingDrawing" xmlns:wp="http://schemas.openxmlformats.org/drawingml/2006/wordprocessingDrawing" xmlns:w10="urn:schemas-microsoft-com:office:word" xmlns:w="http://schemas.openxmlformats.org/wordprocessingml/2006/main" xmlns:w14="http://schemas.microsoft.com/office/word/2010/wordml" xmlns:w15="http://schemas.microsoft.com/office/word/2012/wordml" xmlns:w16cex="http://schemas.microsoft.com/office/word/2018/wordml/cex" xmlns:w16cid="http://schemas.microsoft.com/office/word/2016/wordml/cid" xmlns:w16="http://schemas.microsoft.com/office/word/2018/wordml" xmlns:w16sdtdh="http://schemas.microsoft.com/office/word/2020/wordml/sdtdatahash" xmlns:w16se="http://schemas.microsoft.com/office/word/2015/wordml/symex" xmlns:wpg="http://schemas.microsoft.com/office/word/2010/wordprocessingGroup" xmlns:wpi="http://schemas.microsoft.com/office/word/2010/wordprocessingInk" xmlns:wne="http://schemas.microsoft.com/office/word/2006/wordml" xmlns:wps="http://schemas.microsoft.com/office/word/2010/wordprocessingShape" mc:Ignorable="w14 w15 w16se w16cid w16 w16cex w16sdtdh wp14">
+<w:document xmlns:wpc="http://schemas.microsoft.com/office/word/2010/wordprocessingCanvas" xmlns:cx="http://schemas.microsoft.com/office/drawing/2014/chartex" xmlns:cx1="http://schemas.microsoft.com/office/drawing/2015/9/8/chartex" xmlns:cx2="http://schemas.microsoft.com/office/drawing/2015/10/21/chartex" xmlns:cx3="http://schemas.microsoft.com/office/drawing/2016/5/9/chartex" xmlns:cx4="http://schemas.microsoft.com/office/drawing/2016/5/10/chartex" xmlns:cx5="http://schemas.microsoft.com/office/drawing/2016/5/11/chartex" xmlns:cx6="http://schemas.microsoft.com/office/drawing/2016/5/12/chartex" xmlns:cx7="http://schemas.microsoft.com/office/drawing/2016/5/13/chartex" xmlns:cx8="http://schemas.microsoft.com/office/drawing/2016/5/14/chartex" xmlns:mc="http://schemas.openxmlformats.org/markup-compatibility/2006" xmlns:aink="http://schemas.microsoft.com/office/drawing/2016/ink" xmlns:am3d="http://schemas.microsoft.com/office/drawing/2017/model3d" xmlns:o="urn:schemas-microsoft-com:office:office" xmlns:r="http://schemas.openxmlformats.org/officeDocument/2006/relationships" xmlns:m="http://schemas.openxmlformats.org/officeDocument/2006/math" xmlns:v="urn:schemas-microsoft-com:vml" xmlns:wp14="http://schemas.microsoft.com/office/word/2010/wordprocessingDrawing" xmlns:wp="http://schemas.openxmlformats.org/drawingml/2006/wordprocessingDrawing" xmlns:w10="urn:schemas-microsoft-com:office:word" xmlns:w="http://schemas.openxmlformats.org/wordprocessingml/2006/main" xmlns:w14="http://schemas.microsoft.com/office/word/2010/wordml" xmlns:w15="http://schemas.microsoft.com/office/word/2012/wordml" xmlns:w16cid="http://schemas.microsoft.com/office/word/2016/wordml/cid" xmlns:w16se="http://schemas.microsoft.com/office/word/2015/wordml/symex" xmlns:wpg="http://schemas.microsoft.com/office/word/2010/wordprocessingGroup" xmlns:wpi="http://schemas.microsoft.com/office/word/2010/wordprocessingInk" xmlns:wne="http://schemas.microsoft.com/office/word/2006/wordml" xmlns:wps="http://schemas.microsoft.com/office/word/2010/wordprocessingShape" mc:Ignorable="w14 w15 w16se w16cid wp14">
   <w:body>
     <w:p>
       <w:pPr>
@@ -33,6 +33,14 @@
           <w:szCs w:val="28"/>
         </w:rPr>
         <w:t xml:space="preserve">: </w:t>
+      </w:r>
+      <w:r>
+        <w:rPr>
+          <w:b/>
+          <w:sz w:val="28"/>
+          <w:szCs w:val="28"/>
+        </w:rPr>
+        <w:t>Create an ASP.NET Core App</w:t>
       </w:r>
     </w:p>
     <w:p>
@@ -49,7 +57,7 @@
           <w:sz w:val="28"/>
           <w:szCs w:val="28"/>
         </w:rPr>
-        <w:t>For this assignment, you are going to create your very own ASP.NET Core Projects. Take screenshots along the way of going through the tutorials and save them to a Word Document.</w:t>
+        <w:t>Tutorial 1:</w:t>
       </w:r>
     </w:p>
     <w:p>
@@ -60,40 +68,45 @@
           <w:szCs w:val="28"/>
         </w:rPr>
       </w:pPr>
-    </w:p>
-    <w:p>
-      <w:pPr>
-        <w:rPr>
-          <w:b/>
-          <w:sz w:val="28"/>
-          <w:szCs w:val="28"/>
-        </w:rPr>
-      </w:pPr>
       <w:r>
         <w:rPr>
-          <w:b/>
-          <w:sz w:val="28"/>
-          <w:szCs w:val="28"/>
-        </w:rPr>
-        <w:t xml:space="preserve">First, Follow this </w:t>
-      </w:r>
-      <w:proofErr w:type="spellStart"/>
-      <w:r>
-        <w:rPr>
-          <w:b/>
-          <w:sz w:val="28"/>
-          <w:szCs w:val="28"/>
-        </w:rPr>
-        <w:t>tutorialLinks</w:t>
-      </w:r>
-      <w:proofErr w:type="spellEnd"/>
-      <w:r>
-        <w:rPr>
-          <w:b/>
-          <w:sz w:val="28"/>
-          <w:szCs w:val="28"/>
-        </w:rPr>
-        <w:t xml:space="preserve"> to an external site. and run the application.</w:t>
+          <w:noProof/>
+        </w:rPr>
+        <w:drawing>
+          <wp:inline distT="0" distB="0" distL="0" distR="0" wp14:anchorId="09FE3FFF" wp14:editId="4101D46E">
+            <wp:extent cx="5943600" cy="4473575"/>
+            <wp:effectExtent l="0" t="0" r="0" b="3175"/>
+            <wp:docPr id="1" name="Picture 1"/>
+            <wp:cNvGraphicFramePr>
+              <a:graphicFrameLocks xmlns:a="http://schemas.openxmlformats.org/drawingml/2006/main" noChangeAspect="1"/>
+            </wp:cNvGraphicFramePr>
+            <a:graphic xmlns:a="http://schemas.openxmlformats.org/drawingml/2006/main">
+              <a:graphicData uri="http://schemas.openxmlformats.org/drawingml/2006/picture">
+                <pic:pic xmlns:pic="http://schemas.openxmlformats.org/drawingml/2006/picture">
+                  <pic:nvPicPr>
+                    <pic:cNvPr id="1" name=""/>
+                    <pic:cNvPicPr/>
+                  </pic:nvPicPr>
+                  <pic:blipFill>
+                    <a:blip r:embed="rId4"/>
+                    <a:stretch>
+                      <a:fillRect/>
+                    </a:stretch>
+                  </pic:blipFill>
+                  <pic:spPr>
+                    <a:xfrm>
+                      <a:off x="0" y="0"/>
+                      <a:ext cx="5943600" cy="4473575"/>
+                    </a:xfrm>
+                    <a:prstGeom prst="rect">
+                      <a:avLst/>
+                    </a:prstGeom>
+                  </pic:spPr>
+                </pic:pic>
+              </a:graphicData>
+            </a:graphic>
+          </wp:inline>
+        </w:drawing>
       </w:r>
     </w:p>
     <w:p>
@@ -104,76 +117,46 @@
           <w:szCs w:val="28"/>
         </w:rPr>
       </w:pPr>
-    </w:p>
-    <w:p>
-      <w:pPr>
-        <w:rPr>
-          <w:b/>
-          <w:sz w:val="28"/>
-          <w:szCs w:val="28"/>
-        </w:rPr>
-      </w:pPr>
       <w:r>
         <w:rPr>
-          <w:b/>
-          <w:sz w:val="28"/>
-          <w:szCs w:val="28"/>
-        </w:rPr>
-        <w:t xml:space="preserve">Now that you have created your first app, follow this </w:t>
-      </w:r>
-      <w:proofErr w:type="spellStart"/>
-      <w:r>
-        <w:rPr>
-          <w:b/>
-          <w:sz w:val="28"/>
-          <w:szCs w:val="28"/>
-        </w:rPr>
-        <w:t>tutorialLinks</w:t>
-      </w:r>
-      <w:proofErr w:type="spellEnd"/>
-      <w:r>
-        <w:rPr>
-          <w:b/>
-          <w:sz w:val="28"/>
-          <w:szCs w:val="28"/>
-        </w:rPr>
-        <w:t xml:space="preserve"> to an external site., which goes a little bit more in depth into razor pages. Take note that this is not using the MVC format, but just a razor page web app. This means all of the C# Code is going to be in one '.</w:t>
-      </w:r>
-      <w:proofErr w:type="spellStart"/>
-      <w:r>
-        <w:rPr>
-          <w:b/>
-          <w:sz w:val="28"/>
-          <w:szCs w:val="28"/>
-        </w:rPr>
-        <w:t>cshtml.cs</w:t>
-      </w:r>
-      <w:proofErr w:type="spellEnd"/>
-      <w:r>
-        <w:rPr>
-          <w:b/>
-          <w:sz w:val="28"/>
-          <w:szCs w:val="28"/>
-        </w:rPr>
-        <w:t>' and the view will be in the '.</w:t>
-      </w:r>
-      <w:proofErr w:type="spellStart"/>
-      <w:r>
-        <w:rPr>
-          <w:b/>
-          <w:sz w:val="28"/>
-          <w:szCs w:val="28"/>
-        </w:rPr>
-        <w:t>cshtml</w:t>
-      </w:r>
-      <w:proofErr w:type="spellEnd"/>
-      <w:r>
-        <w:rPr>
-          <w:b/>
-          <w:sz w:val="28"/>
-          <w:szCs w:val="28"/>
-        </w:rPr>
-        <w:t xml:space="preserve">' file. It is not separated into the Model, View, and Controller folders. Please complete sections 1-8 of this tutorial. </w:t>
+          <w:noProof/>
+        </w:rPr>
+        <w:lastRenderedPageBreak/>
+        <w:drawing>
+          <wp:inline distT="0" distB="0" distL="0" distR="0" wp14:anchorId="60CC91AE" wp14:editId="1313A2D1">
+            <wp:extent cx="5943600" cy="4540885"/>
+            <wp:effectExtent l="0" t="0" r="0" b="0"/>
+            <wp:docPr id="2" name="Picture 2"/>
+            <wp:cNvGraphicFramePr>
+              <a:graphicFrameLocks xmlns:a="http://schemas.openxmlformats.org/drawingml/2006/main" noChangeAspect="1"/>
+            </wp:cNvGraphicFramePr>
+            <a:graphic xmlns:a="http://schemas.openxmlformats.org/drawingml/2006/main">
+              <a:graphicData uri="http://schemas.openxmlformats.org/drawingml/2006/picture">
+                <pic:pic xmlns:pic="http://schemas.openxmlformats.org/drawingml/2006/picture">
+                  <pic:nvPicPr>
+                    <pic:cNvPr id="1" name=""/>
+                    <pic:cNvPicPr/>
+                  </pic:nvPicPr>
+                  <pic:blipFill>
+                    <a:blip r:embed="rId5"/>
+                    <a:stretch>
+                      <a:fillRect/>
+                    </a:stretch>
+                  </pic:blipFill>
+                  <pic:spPr>
+                    <a:xfrm>
+                      <a:off x="0" y="0"/>
+                      <a:ext cx="5943600" cy="4540885"/>
+                    </a:xfrm>
+                    <a:prstGeom prst="rect">
+                      <a:avLst/>
+                    </a:prstGeom>
+                  </pic:spPr>
+                </pic:pic>
+              </a:graphicData>
+            </a:graphic>
+          </wp:inline>
+        </w:drawing>
       </w:r>
     </w:p>
     <w:p>
@@ -199,26 +182,44 @@
           <w:sz w:val="28"/>
           <w:szCs w:val="28"/>
         </w:rPr>
-        <w:t xml:space="preserve">Finally, follow this </w:t>
+        <w:t xml:space="preserve">Tutorial </w:t>
       </w:r>
-      <w:proofErr w:type="spellStart"/>
       <w:r>
         <w:rPr>
           <w:b/>
           <w:sz w:val="28"/>
           <w:szCs w:val="28"/>
         </w:rPr>
-        <w:t>tutorialLinks</w:t>
+        <w:t>2</w:t>
       </w:r>
-      <w:proofErr w:type="spellEnd"/>
       <w:r>
         <w:rPr>
           <w:b/>
           <w:sz w:val="28"/>
           <w:szCs w:val="28"/>
         </w:rPr>
-        <w:t xml:space="preserve"> to an external site., and recreate the movie web app, but this time using the MVC format. You should complete all 10 sections of this tutorial. There should be a blue button at the bottom of each of the pages that takes you to the next section.</w:t>
+        <w:t>:</w:t>
       </w:r>
+    </w:p>
+    <w:p>
+      <w:pPr>
+        <w:rPr>
+          <w:b/>
+          <w:sz w:val="28"/>
+          <w:szCs w:val="28"/>
+        </w:rPr>
+      </w:pPr>
+      <w:bookmarkStart w:id="0" w:name="_GoBack"/>
+      <w:bookmarkEnd w:id="0"/>
+    </w:p>
+    <w:p>
+      <w:pPr>
+        <w:rPr>
+          <w:b/>
+          <w:sz w:val="28"/>
+          <w:szCs w:val="28"/>
+        </w:rPr>
+      </w:pPr>
     </w:p>
     <w:p>
       <w:pPr>
@@ -240,7 +241,7 @@
 </file>
 
 <file path=word/styles.xml><?xml version="1.0" encoding="utf-8"?>
-<w:styles xmlns:mc="http://schemas.openxmlformats.org/markup-compatibility/2006" xmlns:r="http://schemas.openxmlformats.org/officeDocument/2006/relationships" xmlns:w="http://schemas.openxmlformats.org/wordprocessingml/2006/main" xmlns:w14="http://schemas.microsoft.com/office/word/2010/wordml" xmlns:w15="http://schemas.microsoft.com/office/word/2012/wordml" xmlns:w16cex="http://schemas.microsoft.com/office/word/2018/wordml/cex" xmlns:w16cid="http://schemas.microsoft.com/office/word/2016/wordml/cid" xmlns:w16="http://schemas.microsoft.com/office/word/2018/wordml" xmlns:w16sdtdh="http://schemas.microsoft.com/office/word/2020/wordml/sdtdatahash" xmlns:w16se="http://schemas.microsoft.com/office/word/2015/wordml/symex" mc:Ignorable="w14 w15 w16se w16cid w16 w16cex w16sdtdh">
+<w:styles xmlns:mc="http://schemas.openxmlformats.org/markup-compatibility/2006" xmlns:r="http://schemas.openxmlformats.org/officeDocument/2006/relationships" xmlns:w="http://schemas.openxmlformats.org/wordprocessingml/2006/main" xmlns:w14="http://schemas.microsoft.com/office/word/2010/wordml" xmlns:w15="http://schemas.microsoft.com/office/word/2012/wordml" xmlns:w16cid="http://schemas.microsoft.com/office/word/2016/wordml/cid" xmlns:w16se="http://schemas.microsoft.com/office/word/2015/wordml/symex" mc:Ignorable="w14 w15 w16se w16cid">
   <w:docDefaults>
     <w:rPrDefault>
       <w:rPr>
@@ -256,7 +257,7 @@
       </w:pPr>
     </w:pPrDefault>
   </w:docDefaults>
-  <w:latentStyles w:defLockedState="0" w:defUIPriority="99" w:defSemiHidden="0" w:defUnhideWhenUsed="0" w:defQFormat="0" w:count="376">
+  <w:latentStyles w:defLockedState="0" w:defUIPriority="99" w:defSemiHidden="0" w:defUnhideWhenUsed="0" w:defQFormat="0" w:count="375">
     <w:lsdException w:name="Normal" w:uiPriority="0" w:qFormat="1"/>
     <w:lsdException w:name="heading 1" w:uiPriority="9" w:qFormat="1"/>
     <w:lsdException w:name="heading 2" w:semiHidden="1" w:uiPriority="9" w:unhideWhenUsed="1" w:qFormat="1"/>
@@ -362,6 +363,7 @@
     <w:lsdException w:name="HTML Sample" w:semiHidden="1" w:unhideWhenUsed="1"/>
     <w:lsdException w:name="HTML Typewriter" w:semiHidden="1" w:unhideWhenUsed="1"/>
     <w:lsdException w:name="HTML Variable" w:semiHidden="1" w:unhideWhenUsed="1"/>
+    <w:lsdException w:name="Normal Table" w:semiHidden="1" w:unhideWhenUsed="1"/>
     <w:lsdException w:name="annotation subject" w:semiHidden="1" w:unhideWhenUsed="1"/>
     <w:lsdException w:name="No List" w:semiHidden="1" w:unhideWhenUsed="1"/>
     <w:lsdException w:name="Outline List 1" w:semiHidden="1" w:unhideWhenUsed="1"/>
@@ -408,8 +410,10 @@
     <w:lsdException w:name="Table Subtle 2" w:semiHidden="1" w:unhideWhenUsed="1"/>
     <w:lsdException w:name="Table Web 1" w:semiHidden="1" w:unhideWhenUsed="1"/>
     <w:lsdException w:name="Table Web 2" w:semiHidden="1" w:unhideWhenUsed="1"/>
+    <w:lsdException w:name="Table Web 3" w:semiHidden="1" w:unhideWhenUsed="1"/>
     <w:lsdException w:name="Balloon Text" w:semiHidden="1" w:unhideWhenUsed="1"/>
     <w:lsdException w:name="Table Grid" w:uiPriority="39"/>
+    <w:lsdException w:name="Table Theme" w:semiHidden="1" w:unhideWhenUsed="1"/>
     <w:lsdException w:name="Placeholder Text" w:semiHidden="1"/>
     <w:lsdException w:name="No Spacing" w:uiPriority="1" w:qFormat="1"/>
     <w:lsdException w:name="Light Shading" w:uiPriority="60"/>
@@ -629,11 +633,11 @@
     <w:lsdException w:name="Smart Hyperlink" w:semiHidden="1" w:unhideWhenUsed="1"/>
     <w:lsdException w:name="Hashtag" w:semiHidden="1" w:unhideWhenUsed="1"/>
     <w:lsdException w:name="Unresolved Mention" w:semiHidden="1" w:unhideWhenUsed="1"/>
-    <w:lsdException w:name="Smart Link" w:semiHidden="1" w:unhideWhenUsed="1"/>
   </w:latentStyles>
   <w:style w:type="paragraph" w:default="1" w:styleId="Normal">
     <w:name w:val="Normal"/>
     <w:qFormat/>
+    <w:rsid w:val="003616FD"/>
   </w:style>
   <w:style w:type="character" w:default="1" w:styleId="DefaultParagraphFont">
     <w:name w:val="Default Paragraph Font"/>

</xml_diff>

<commit_message>
feat: Completed PROG1085 Module 5 A5-2
</commit_message>
<xml_diff>
--- a/Courses/PROG1085 - Structured Project IV/Modules/Module 5 - ASPNET Core/Assignments/A5-2_Create_an_ASPNET_Core_App.docx
+++ b/Courses/PROG1085 - Structured Project IV/Modules/Module 5 - ASPNET Core/Assignments/A5-2_Create_an_ASPNET_Core_App.docx
@@ -71,7 +71,7 @@
                     <pic:cNvPicPr/>
                   </pic:nvPicPr>
                   <pic:blipFill>
-                    <a:blip r:embed="rId4"/>
+                    <a:blip r:embed="rId5"/>
                     <a:stretch>
                       <a:fillRect/>
                     </a:stretch>
@@ -121,7 +121,7 @@
                     <pic:cNvPicPr/>
                   </pic:nvPicPr>
                   <pic:blipFill>
-                    <a:blip r:embed="rId5"/>
+                    <a:blip r:embed="rId6"/>
                     <a:stretch>
                       <a:fillRect/>
                     </a:stretch>
@@ -171,7 +171,7 @@
                     <pic:cNvPicPr/>
                   </pic:nvPicPr>
                   <pic:blipFill>
-                    <a:blip r:embed="rId6"/>
+                    <a:blip r:embed="rId7"/>
                     <a:stretch>
                       <a:fillRect/>
                     </a:stretch>
@@ -220,7 +220,7 @@
                     <pic:cNvPicPr/>
                   </pic:nvPicPr>
                   <pic:blipFill>
-                    <a:blip r:embed="rId7"/>
+                    <a:blip r:embed="rId8"/>
                     <a:stretch>
                       <a:fillRect/>
                     </a:stretch>
@@ -270,7 +270,7 @@
                     <pic:cNvPicPr/>
                   </pic:nvPicPr>
                   <pic:blipFill>
-                    <a:blip r:embed="rId8"/>
+                    <a:blip r:embed="rId9"/>
                     <a:stretch>
                       <a:fillRect/>
                     </a:stretch>
@@ -319,7 +319,7 @@
                     <pic:cNvPicPr/>
                   </pic:nvPicPr>
                   <pic:blipFill>
-                    <a:blip r:embed="rId9"/>
+                    <a:blip r:embed="rId10"/>
                     <a:stretch>
                       <a:fillRect/>
                     </a:stretch>
@@ -339,6 +339,560 @@
           </wp:inline>
         </w:drawing>
       </w:r>
+    </w:p>
+    <w:p>
+      <w:pPr>
+        <w:rPr>
+          <w:b/>
+          <w:sz w:val="28"/>
+          <w:szCs w:val="28"/>
+        </w:rPr>
+      </w:pPr>
+      <w:r>
+        <w:rPr>
+          <w:noProof/>
+        </w:rPr>
+        <w:lastRenderedPageBreak/>
+        <w:drawing>
+          <wp:inline distT="0" distB="0" distL="0" distR="0" wp14:anchorId="446FAF14" wp14:editId="0D1BAE87">
+            <wp:extent cx="5943600" cy="7324725"/>
+            <wp:effectExtent l="0" t="0" r="0" b="9525"/>
+            <wp:docPr id="7" name="Picture 7" descr="Graphical user interface, text, application, website&#10;&#10;Description automatically generated"/>
+            <wp:cNvGraphicFramePr>
+              <a:graphicFrameLocks xmlns:a="http://schemas.openxmlformats.org/drawingml/2006/main" noChangeAspect="1"/>
+            </wp:cNvGraphicFramePr>
+            <a:graphic xmlns:a="http://schemas.openxmlformats.org/drawingml/2006/main">
+              <a:graphicData uri="http://schemas.openxmlformats.org/drawingml/2006/picture">
+                <pic:pic xmlns:pic="http://schemas.openxmlformats.org/drawingml/2006/picture">
+                  <pic:nvPicPr>
+                    <pic:cNvPr id="7" name="Picture 7" descr="Graphical user interface, text, application, website&#10;&#10;Description automatically generated"/>
+                    <pic:cNvPicPr/>
+                  </pic:nvPicPr>
+                  <pic:blipFill>
+                    <a:blip r:embed="rId11"/>
+                    <a:stretch>
+                      <a:fillRect/>
+                    </a:stretch>
+                  </pic:blipFill>
+                  <pic:spPr>
+                    <a:xfrm>
+                      <a:off x="0" y="0"/>
+                      <a:ext cx="5943600" cy="7324725"/>
+                    </a:xfrm>
+                    <a:prstGeom prst="rect">
+                      <a:avLst/>
+                    </a:prstGeom>
+                  </pic:spPr>
+                </pic:pic>
+              </a:graphicData>
+            </a:graphic>
+          </wp:inline>
+        </w:drawing>
+      </w:r>
+    </w:p>
+    <w:p>
+      <w:pPr>
+        <w:rPr>
+          <w:b/>
+          <w:sz w:val="28"/>
+          <w:szCs w:val="28"/>
+        </w:rPr>
+      </w:pPr>
+      <w:r>
+        <w:rPr>
+          <w:noProof/>
+        </w:rPr>
+        <w:lastRenderedPageBreak/>
+        <w:drawing>
+          <wp:inline distT="0" distB="0" distL="0" distR="0" wp14:anchorId="10F6853C" wp14:editId="1460DA9A">
+            <wp:extent cx="5943600" cy="5213985"/>
+            <wp:effectExtent l="0" t="0" r="0" b="5715"/>
+            <wp:docPr id="8" name="Picture 8" descr="Graphical user interface, text, application, email&#10;&#10;Description automatically generated"/>
+            <wp:cNvGraphicFramePr>
+              <a:graphicFrameLocks xmlns:a="http://schemas.openxmlformats.org/drawingml/2006/main" noChangeAspect="1"/>
+            </wp:cNvGraphicFramePr>
+            <a:graphic xmlns:a="http://schemas.openxmlformats.org/drawingml/2006/main">
+              <a:graphicData uri="http://schemas.openxmlformats.org/drawingml/2006/picture">
+                <pic:pic xmlns:pic="http://schemas.openxmlformats.org/drawingml/2006/picture">
+                  <pic:nvPicPr>
+                    <pic:cNvPr id="8" name="Picture 8" descr="Graphical user interface, text, application, email&#10;&#10;Description automatically generated"/>
+                    <pic:cNvPicPr/>
+                  </pic:nvPicPr>
+                  <pic:blipFill>
+                    <a:blip r:embed="rId12"/>
+                    <a:stretch>
+                      <a:fillRect/>
+                    </a:stretch>
+                  </pic:blipFill>
+                  <pic:spPr>
+                    <a:xfrm>
+                      <a:off x="0" y="0"/>
+                      <a:ext cx="5943600" cy="5213985"/>
+                    </a:xfrm>
+                    <a:prstGeom prst="rect">
+                      <a:avLst/>
+                    </a:prstGeom>
+                  </pic:spPr>
+                </pic:pic>
+              </a:graphicData>
+            </a:graphic>
+          </wp:inline>
+        </w:drawing>
+      </w:r>
+    </w:p>
+    <w:p>
+      <w:pPr>
+        <w:rPr>
+          <w:b/>
+          <w:sz w:val="28"/>
+          <w:szCs w:val="28"/>
+        </w:rPr>
+      </w:pPr>
+      <w:r>
+        <w:rPr>
+          <w:noProof/>
+        </w:rPr>
+        <w:drawing>
+          <wp:inline distT="0" distB="0" distL="0" distR="0" wp14:anchorId="0C5FF257" wp14:editId="0FAEC428">
+            <wp:extent cx="5943600" cy="2610485"/>
+            <wp:effectExtent l="0" t="0" r="0" b="0"/>
+            <wp:docPr id="9" name="Picture 9"/>
+            <wp:cNvGraphicFramePr>
+              <a:graphicFrameLocks xmlns:a="http://schemas.openxmlformats.org/drawingml/2006/main" noChangeAspect="1"/>
+            </wp:cNvGraphicFramePr>
+            <a:graphic xmlns:a="http://schemas.openxmlformats.org/drawingml/2006/main">
+              <a:graphicData uri="http://schemas.openxmlformats.org/drawingml/2006/picture">
+                <pic:pic xmlns:pic="http://schemas.openxmlformats.org/drawingml/2006/picture">
+                  <pic:nvPicPr>
+                    <pic:cNvPr id="1" name=""/>
+                    <pic:cNvPicPr/>
+                  </pic:nvPicPr>
+                  <pic:blipFill>
+                    <a:blip r:embed="rId13"/>
+                    <a:stretch>
+                      <a:fillRect/>
+                    </a:stretch>
+                  </pic:blipFill>
+                  <pic:spPr>
+                    <a:xfrm>
+                      <a:off x="0" y="0"/>
+                      <a:ext cx="5943600" cy="2610485"/>
+                    </a:xfrm>
+                    <a:prstGeom prst="rect">
+                      <a:avLst/>
+                    </a:prstGeom>
+                  </pic:spPr>
+                </pic:pic>
+              </a:graphicData>
+            </a:graphic>
+          </wp:inline>
+        </w:drawing>
+      </w:r>
+    </w:p>
+    <w:p>
+      <w:pPr>
+        <w:rPr>
+          <w:b/>
+          <w:sz w:val="28"/>
+          <w:szCs w:val="28"/>
+        </w:rPr>
+      </w:pPr>
+      <w:r>
+        <w:rPr>
+          <w:noProof/>
+        </w:rPr>
+        <w:lastRenderedPageBreak/>
+        <w:drawing>
+          <wp:inline distT="0" distB="0" distL="0" distR="0" wp14:anchorId="6C450CBD" wp14:editId="2A3E2F6F">
+            <wp:extent cx="5943600" cy="7024370"/>
+            <wp:effectExtent l="0" t="0" r="0" b="5080"/>
+            <wp:docPr id="11" name="Picture 11" descr="Graphical user interface, application&#10;&#10;Description automatically generated"/>
+            <wp:cNvGraphicFramePr>
+              <a:graphicFrameLocks xmlns:a="http://schemas.openxmlformats.org/drawingml/2006/main" noChangeAspect="1"/>
+            </wp:cNvGraphicFramePr>
+            <a:graphic xmlns:a="http://schemas.openxmlformats.org/drawingml/2006/main">
+              <a:graphicData uri="http://schemas.openxmlformats.org/drawingml/2006/picture">
+                <pic:pic xmlns:pic="http://schemas.openxmlformats.org/drawingml/2006/picture">
+                  <pic:nvPicPr>
+                    <pic:cNvPr id="11" name="Picture 11" descr="Graphical user interface, application&#10;&#10;Description automatically generated"/>
+                    <pic:cNvPicPr/>
+                  </pic:nvPicPr>
+                  <pic:blipFill>
+                    <a:blip r:embed="rId14"/>
+                    <a:stretch>
+                      <a:fillRect/>
+                    </a:stretch>
+                  </pic:blipFill>
+                  <pic:spPr>
+                    <a:xfrm>
+                      <a:off x="0" y="0"/>
+                      <a:ext cx="5943600" cy="7024370"/>
+                    </a:xfrm>
+                    <a:prstGeom prst="rect">
+                      <a:avLst/>
+                    </a:prstGeom>
+                  </pic:spPr>
+                </pic:pic>
+              </a:graphicData>
+            </a:graphic>
+          </wp:inline>
+        </w:drawing>
+      </w:r>
+    </w:p>
+    <w:p>
+      <w:pPr>
+        <w:rPr>
+          <w:b/>
+          <w:sz w:val="28"/>
+          <w:szCs w:val="28"/>
+        </w:rPr>
+      </w:pPr>
+      <w:r>
+        <w:rPr>
+          <w:noProof/>
+        </w:rPr>
+        <w:lastRenderedPageBreak/>
+        <w:drawing>
+          <wp:inline distT="0" distB="0" distL="0" distR="0" wp14:anchorId="3923F344" wp14:editId="46321648">
+            <wp:extent cx="5943600" cy="2145030"/>
+            <wp:effectExtent l="0" t="0" r="0" b="7620"/>
+            <wp:docPr id="12" name="Picture 12" descr="Table&#10;&#10;Description automatically generated"/>
+            <wp:cNvGraphicFramePr>
+              <a:graphicFrameLocks xmlns:a="http://schemas.openxmlformats.org/drawingml/2006/main" noChangeAspect="1"/>
+            </wp:cNvGraphicFramePr>
+            <a:graphic xmlns:a="http://schemas.openxmlformats.org/drawingml/2006/main">
+              <a:graphicData uri="http://schemas.openxmlformats.org/drawingml/2006/picture">
+                <pic:pic xmlns:pic="http://schemas.openxmlformats.org/drawingml/2006/picture">
+                  <pic:nvPicPr>
+                    <pic:cNvPr id="12" name="Picture 12" descr="Table&#10;&#10;Description automatically generated"/>
+                    <pic:cNvPicPr/>
+                  </pic:nvPicPr>
+                  <pic:blipFill>
+                    <a:blip r:embed="rId15"/>
+                    <a:stretch>
+                      <a:fillRect/>
+                    </a:stretch>
+                  </pic:blipFill>
+                  <pic:spPr>
+                    <a:xfrm>
+                      <a:off x="0" y="0"/>
+                      <a:ext cx="5943600" cy="2145030"/>
+                    </a:xfrm>
+                    <a:prstGeom prst="rect">
+                      <a:avLst/>
+                    </a:prstGeom>
+                  </pic:spPr>
+                </pic:pic>
+              </a:graphicData>
+            </a:graphic>
+          </wp:inline>
+        </w:drawing>
+      </w:r>
+    </w:p>
+    <w:p>
+      <w:pPr>
+        <w:rPr>
+          <w:b/>
+          <w:sz w:val="28"/>
+          <w:szCs w:val="28"/>
+        </w:rPr>
+      </w:pPr>
+      <w:r>
+        <w:rPr>
+          <w:noProof/>
+        </w:rPr>
+        <w:drawing>
+          <wp:inline distT="0" distB="0" distL="0" distR="0" wp14:anchorId="35D89111" wp14:editId="3CEB9FF8">
+            <wp:extent cx="5943600" cy="2202180"/>
+            <wp:effectExtent l="0" t="0" r="0" b="7620"/>
+            <wp:docPr id="14" name="Picture 14" descr="A screenshot of a computer&#10;&#10;Description automatically generated"/>
+            <wp:cNvGraphicFramePr>
+              <a:graphicFrameLocks xmlns:a="http://schemas.openxmlformats.org/drawingml/2006/main" noChangeAspect="1"/>
+            </wp:cNvGraphicFramePr>
+            <a:graphic xmlns:a="http://schemas.openxmlformats.org/drawingml/2006/main">
+              <a:graphicData uri="http://schemas.openxmlformats.org/drawingml/2006/picture">
+                <pic:pic xmlns:pic="http://schemas.openxmlformats.org/drawingml/2006/picture">
+                  <pic:nvPicPr>
+                    <pic:cNvPr id="14" name="Picture 14" descr="A screenshot of a computer&#10;&#10;Description automatically generated"/>
+                    <pic:cNvPicPr/>
+                  </pic:nvPicPr>
+                  <pic:blipFill>
+                    <a:blip r:embed="rId16"/>
+                    <a:stretch>
+                      <a:fillRect/>
+                    </a:stretch>
+                  </pic:blipFill>
+                  <pic:spPr>
+                    <a:xfrm>
+                      <a:off x="0" y="0"/>
+                      <a:ext cx="5943600" cy="2202180"/>
+                    </a:xfrm>
+                    <a:prstGeom prst="rect">
+                      <a:avLst/>
+                    </a:prstGeom>
+                  </pic:spPr>
+                </pic:pic>
+              </a:graphicData>
+            </a:graphic>
+          </wp:inline>
+        </w:drawing>
+      </w:r>
+    </w:p>
+    <w:p>
+      <w:pPr>
+        <w:rPr>
+          <w:b/>
+          <w:sz w:val="28"/>
+          <w:szCs w:val="28"/>
+        </w:rPr>
+      </w:pPr>
+      <w:r>
+        <w:rPr>
+          <w:noProof/>
+        </w:rPr>
+        <w:drawing>
+          <wp:inline distT="0" distB="0" distL="0" distR="0" wp14:anchorId="7FF88CCF" wp14:editId="794704DA">
+            <wp:extent cx="5943600" cy="2258695"/>
+            <wp:effectExtent l="0" t="0" r="0" b="8255"/>
+            <wp:docPr id="15" name="Picture 15" descr="Graphical user interface, text, application, email&#10;&#10;Description automatically generated"/>
+            <wp:cNvGraphicFramePr>
+              <a:graphicFrameLocks xmlns:a="http://schemas.openxmlformats.org/drawingml/2006/main" noChangeAspect="1"/>
+            </wp:cNvGraphicFramePr>
+            <a:graphic xmlns:a="http://schemas.openxmlformats.org/drawingml/2006/main">
+              <a:graphicData uri="http://schemas.openxmlformats.org/drawingml/2006/picture">
+                <pic:pic xmlns:pic="http://schemas.openxmlformats.org/drawingml/2006/picture">
+                  <pic:nvPicPr>
+                    <pic:cNvPr id="15" name="Picture 15" descr="Graphical user interface, text, application, email&#10;&#10;Description automatically generated"/>
+                    <pic:cNvPicPr/>
+                  </pic:nvPicPr>
+                  <pic:blipFill>
+                    <a:blip r:embed="rId17"/>
+                    <a:stretch>
+                      <a:fillRect/>
+                    </a:stretch>
+                  </pic:blipFill>
+                  <pic:spPr>
+                    <a:xfrm>
+                      <a:off x="0" y="0"/>
+                      <a:ext cx="5943600" cy="2258695"/>
+                    </a:xfrm>
+                    <a:prstGeom prst="rect">
+                      <a:avLst/>
+                    </a:prstGeom>
+                  </pic:spPr>
+                </pic:pic>
+              </a:graphicData>
+            </a:graphic>
+          </wp:inline>
+        </w:drawing>
+      </w:r>
+    </w:p>
+    <w:p>
+      <w:pPr>
+        <w:rPr>
+          <w:b/>
+          <w:sz w:val="28"/>
+          <w:szCs w:val="28"/>
+        </w:rPr>
+      </w:pPr>
+      <w:r>
+        <w:rPr>
+          <w:noProof/>
+        </w:rPr>
+        <w:lastRenderedPageBreak/>
+        <w:drawing>
+          <wp:inline distT="0" distB="0" distL="0" distR="0" wp14:anchorId="058C4D99" wp14:editId="0C339A9D">
+            <wp:extent cx="5943600" cy="2802890"/>
+            <wp:effectExtent l="0" t="0" r="0" b="0"/>
+            <wp:docPr id="16" name="Picture 16" descr="Graphical user interface, text, application, email&#10;&#10;Description automatically generated"/>
+            <wp:cNvGraphicFramePr>
+              <a:graphicFrameLocks xmlns:a="http://schemas.openxmlformats.org/drawingml/2006/main" noChangeAspect="1"/>
+            </wp:cNvGraphicFramePr>
+            <a:graphic xmlns:a="http://schemas.openxmlformats.org/drawingml/2006/main">
+              <a:graphicData uri="http://schemas.openxmlformats.org/drawingml/2006/picture">
+                <pic:pic xmlns:pic="http://schemas.openxmlformats.org/drawingml/2006/picture">
+                  <pic:nvPicPr>
+                    <pic:cNvPr id="16" name="Picture 16" descr="Graphical user interface, text, application, email&#10;&#10;Description automatically generated"/>
+                    <pic:cNvPicPr/>
+                  </pic:nvPicPr>
+                  <pic:blipFill>
+                    <a:blip r:embed="rId18"/>
+                    <a:stretch>
+                      <a:fillRect/>
+                    </a:stretch>
+                  </pic:blipFill>
+                  <pic:spPr>
+                    <a:xfrm>
+                      <a:off x="0" y="0"/>
+                      <a:ext cx="5943600" cy="2802890"/>
+                    </a:xfrm>
+                    <a:prstGeom prst="rect">
+                      <a:avLst/>
+                    </a:prstGeom>
+                  </pic:spPr>
+                </pic:pic>
+              </a:graphicData>
+            </a:graphic>
+          </wp:inline>
+        </w:drawing>
+      </w:r>
+    </w:p>
+    <w:p>
+      <w:pPr>
+        <w:rPr>
+          <w:b/>
+          <w:sz w:val="28"/>
+          <w:szCs w:val="28"/>
+        </w:rPr>
+      </w:pPr>
+      <w:r>
+        <w:rPr>
+          <w:noProof/>
+        </w:rPr>
+        <w:drawing>
+          <wp:inline distT="0" distB="0" distL="0" distR="0" wp14:anchorId="23E658A7" wp14:editId="12965F40">
+            <wp:extent cx="5943600" cy="2463165"/>
+            <wp:effectExtent l="0" t="0" r="0" b="0"/>
+            <wp:docPr id="17" name="Picture 17" descr="A screenshot of a computer&#10;&#10;Description automatically generated"/>
+            <wp:cNvGraphicFramePr>
+              <a:graphicFrameLocks xmlns:a="http://schemas.openxmlformats.org/drawingml/2006/main" noChangeAspect="1"/>
+            </wp:cNvGraphicFramePr>
+            <a:graphic xmlns:a="http://schemas.openxmlformats.org/drawingml/2006/main">
+              <a:graphicData uri="http://schemas.openxmlformats.org/drawingml/2006/picture">
+                <pic:pic xmlns:pic="http://schemas.openxmlformats.org/drawingml/2006/picture">
+                  <pic:nvPicPr>
+                    <pic:cNvPr id="17" name="Picture 17" descr="A screenshot of a computer&#10;&#10;Description automatically generated"/>
+                    <pic:cNvPicPr/>
+                  </pic:nvPicPr>
+                  <pic:blipFill>
+                    <a:blip r:embed="rId19"/>
+                    <a:stretch>
+                      <a:fillRect/>
+                    </a:stretch>
+                  </pic:blipFill>
+                  <pic:spPr>
+                    <a:xfrm>
+                      <a:off x="0" y="0"/>
+                      <a:ext cx="5943600" cy="2463165"/>
+                    </a:xfrm>
+                    <a:prstGeom prst="rect">
+                      <a:avLst/>
+                    </a:prstGeom>
+                  </pic:spPr>
+                </pic:pic>
+              </a:graphicData>
+            </a:graphic>
+          </wp:inline>
+        </w:drawing>
+      </w:r>
+    </w:p>
+    <w:p>
+      <w:pPr>
+        <w:rPr>
+          <w:b/>
+          <w:sz w:val="28"/>
+          <w:szCs w:val="28"/>
+        </w:rPr>
+      </w:pPr>
+      <w:r>
+        <w:rPr>
+          <w:noProof/>
+        </w:rPr>
+        <w:lastRenderedPageBreak/>
+        <w:drawing>
+          <wp:inline distT="0" distB="0" distL="0" distR="0" wp14:anchorId="7FAC2DFB" wp14:editId="783CD0BE">
+            <wp:extent cx="5943600" cy="2912745"/>
+            <wp:effectExtent l="0" t="0" r="0" b="1905"/>
+            <wp:docPr id="18" name="Picture 18"/>
+            <wp:cNvGraphicFramePr>
+              <a:graphicFrameLocks xmlns:a="http://schemas.openxmlformats.org/drawingml/2006/main" noChangeAspect="1"/>
+            </wp:cNvGraphicFramePr>
+            <a:graphic xmlns:a="http://schemas.openxmlformats.org/drawingml/2006/main">
+              <a:graphicData uri="http://schemas.openxmlformats.org/drawingml/2006/picture">
+                <pic:pic xmlns:pic="http://schemas.openxmlformats.org/drawingml/2006/picture">
+                  <pic:nvPicPr>
+                    <pic:cNvPr id="1" name=""/>
+                    <pic:cNvPicPr/>
+                  </pic:nvPicPr>
+                  <pic:blipFill>
+                    <a:blip r:embed="rId20"/>
+                    <a:stretch>
+                      <a:fillRect/>
+                    </a:stretch>
+                  </pic:blipFill>
+                  <pic:spPr>
+                    <a:xfrm>
+                      <a:off x="0" y="0"/>
+                      <a:ext cx="5943600" cy="2912745"/>
+                    </a:xfrm>
+                    <a:prstGeom prst="rect">
+                      <a:avLst/>
+                    </a:prstGeom>
+                  </pic:spPr>
+                </pic:pic>
+              </a:graphicData>
+            </a:graphic>
+          </wp:inline>
+        </w:drawing>
+      </w:r>
+    </w:p>
+    <w:p>
+      <w:pPr>
+        <w:rPr>
+          <w:b/>
+          <w:sz w:val="28"/>
+          <w:szCs w:val="28"/>
+        </w:rPr>
+      </w:pPr>
+      <w:r>
+        <w:rPr>
+          <w:noProof/>
+        </w:rPr>
+        <w:drawing>
+          <wp:inline distT="0" distB="0" distL="0" distR="0" wp14:anchorId="46A7BEF8" wp14:editId="789A9041">
+            <wp:extent cx="5943600" cy="3525520"/>
+            <wp:effectExtent l="0" t="0" r="0" b="0"/>
+            <wp:docPr id="19" name="Picture 19"/>
+            <wp:cNvGraphicFramePr>
+              <a:graphicFrameLocks xmlns:a="http://schemas.openxmlformats.org/drawingml/2006/main" noChangeAspect="1"/>
+            </wp:cNvGraphicFramePr>
+            <a:graphic xmlns:a="http://schemas.openxmlformats.org/drawingml/2006/main">
+              <a:graphicData uri="http://schemas.openxmlformats.org/drawingml/2006/picture">
+                <pic:pic xmlns:pic="http://schemas.openxmlformats.org/drawingml/2006/picture">
+                  <pic:nvPicPr>
+                    <pic:cNvPr id="1" name=""/>
+                    <pic:cNvPicPr/>
+                  </pic:nvPicPr>
+                  <pic:blipFill>
+                    <a:blip r:embed="rId21"/>
+                    <a:stretch>
+                      <a:fillRect/>
+                    </a:stretch>
+                  </pic:blipFill>
+                  <pic:spPr>
+                    <a:xfrm>
+                      <a:off x="0" y="0"/>
+                      <a:ext cx="5943600" cy="3525520"/>
+                    </a:xfrm>
+                    <a:prstGeom prst="rect">
+                      <a:avLst/>
+                    </a:prstGeom>
+                  </pic:spPr>
+                </pic:pic>
+              </a:graphicData>
+            </a:graphic>
+          </wp:inline>
+        </w:drawing>
+      </w:r>
+    </w:p>
+    <w:p>
+      <w:pPr>
+        <w:rPr>
+          <w:b/>
+          <w:sz w:val="28"/>
+          <w:szCs w:val="28"/>
+        </w:rPr>
+      </w:pPr>
     </w:p>
     <w:p>
       <w:pPr>
@@ -1109,4 +1663,16 @@
     </a:ext>
   </a:extLst>
 </a:theme>
+</file>
+
+<file path=customXml/item1.xml><?xml version="1.0" encoding="utf-8"?>
+<b:Sources xmlns:b="http://schemas.openxmlformats.org/officeDocument/2006/bibliography" xmlns="http://schemas.openxmlformats.org/officeDocument/2006/bibliography" SelectedStyle="\APASixthEditionOfficeOnline.xsl" StyleName="APA" Version="6"/>
+</file>
+
+<file path=customXml/itemProps1.xml><?xml version="1.0" encoding="utf-8"?>
+<ds:datastoreItem xmlns:ds="http://schemas.openxmlformats.org/officeDocument/2006/customXml" ds:itemID="{5EFACC84-9260-4D82-9A0A-51BAD5E98E88}">
+  <ds:schemaRefs>
+    <ds:schemaRef ds:uri="http://schemas.openxmlformats.org/officeDocument/2006/bibliography"/>
+  </ds:schemaRefs>
+</ds:datastoreItem>
 </file>
</xml_diff>